<commit_message>
started with Explore-> LinkedList and updated May Challenge with 3rd problem
</commit_message>
<xml_diff>
--- a/May LeetCoding Challenge.docx
+++ b/May LeetCoding Challenge.docx
@@ -391,29 +391,12 @@
         <w:ind w:left="360"/>
       </w:pPr>
       <w:r>
-        <w:t>Learning: I just found out that string questions are easy, but I complex it just l did above creating 2 character array and a hashset. So I have to learn Strings in Java and master it</w:t>
-      </w:r>
-      <w:bookmarkStart w:id="0" w:name="_GoBack"/>
-      <w:bookmarkEnd w:id="0"/>
-      <w:r>
-        <w:t>.</w:t>
-      </w:r>
-    </w:p>
-    <w:p>
-      <w:pPr>
-        <w:pStyle w:val="ListParagraph"/>
-        <w:shd w:val="clear" w:color="auto" w:fill="F5F5F5"/>
-        <w:spacing w:after="0" w:line="240" w:lineRule="auto"/>
-        <w:rPr>
-          <w:rFonts w:ascii="Segoe UI" w:eastAsia="Times New Roman" w:hAnsi="Segoe UI" w:cs="Segoe UI"/>
-          <w:sz w:val="36"/>
-          <w:szCs w:val="36"/>
-        </w:rPr>
-      </w:pPr>
-    </w:p>
-    <w:p>
-      <w:pPr>
-        <w:pStyle w:val="ListParagraph"/>
+        <w:t>Learning: I just found out that string questions are easy, but I complex it just l did above creating 2 character array and a hashset. So I have to learn Strings in Java and master it.</w:t>
+      </w:r>
+    </w:p>
+    <w:p/>
+    <w:p>
+      <w:pPr>
         <w:shd w:val="clear" w:color="auto" w:fill="F5F5F5"/>
         <w:spacing w:after="0" w:line="240" w:lineRule="auto"/>
         <w:rPr>
@@ -424,6 +407,174 @@
           <w:szCs w:val="36"/>
         </w:rPr>
       </w:pPr>
+      <w:r>
+        <w:rPr>
+          <w:rFonts w:ascii="Segoe UI" w:eastAsia="Times New Roman" w:hAnsi="Segoe UI" w:cs="Segoe UI"/>
+          <w:b/>
+          <w:bCs/>
+          <w:sz w:val="36"/>
+          <w:szCs w:val="36"/>
+        </w:rPr>
+        <w:t>  Ransom Note</w:t>
+      </w:r>
+    </w:p>
+    <w:p>
+      <w:r>
+        <w:t>class Solution {</w:t>
+      </w:r>
+    </w:p>
+    <w:p>
+      <w:r>
+        <w:t xml:space="preserve">    public boolean canConstruct(String ransomNote, String magazine) {</w:t>
+      </w:r>
+    </w:p>
+    <w:p>
+      <w:r>
+        <w:t xml:space="preserve">        int i=0;</w:t>
+      </w:r>
+    </w:p>
+    <w:p>
+      <w:r>
+        <w:t xml:space="preserve">        HashMap&lt;Character,Integer&gt; map=new HashMap&lt;Character,Integer&gt;();</w:t>
+      </w:r>
+    </w:p>
+    <w:p>
+      <w:r>
+        <w:t xml:space="preserve">        char[] mag=magazine.toCharArray();</w:t>
+      </w:r>
+    </w:p>
+    <w:p>
+      <w:r>
+        <w:t xml:space="preserve">        for(char j:mag){</w:t>
+      </w:r>
+    </w:p>
+    <w:p>
+      <w:r>
+        <w:t xml:space="preserve">            if(map.containsKey(j)==true)</w:t>
+      </w:r>
+    </w:p>
+    <w:p>
+      <w:r>
+        <w:t xml:space="preserve">                map.put(j,(map.get(j))+1);</w:t>
+      </w:r>
+    </w:p>
+    <w:p>
+      <w:r>
+        <w:lastRenderedPageBreak/>
+        <w:t xml:space="preserve">            else</w:t>
+      </w:r>
+    </w:p>
+    <w:p>
+      <w:r>
+        <w:t xml:space="preserve">                map.put(j,1);</w:t>
+      </w:r>
+    </w:p>
+    <w:p>
+      <w:r>
+        <w:t xml:space="preserve">        }</w:t>
+      </w:r>
+    </w:p>
+    <w:p>
+      <w:r>
+        <w:t xml:space="preserve">        System.out.println(Arrays.asList(map));</w:t>
+      </w:r>
+    </w:p>
+    <w:p>
+      <w:r>
+        <w:t xml:space="preserve">        boolean match=true;</w:t>
+      </w:r>
+    </w:p>
+    <w:p>
+      <w:r>
+        <w:t xml:space="preserve">        while(i&lt;ransomNote.length() &amp;&amp; match==true){</w:t>
+      </w:r>
+    </w:p>
+    <w:p>
+      <w:r>
+        <w:t xml:space="preserve">            if(map.containsKey(ransomNote.charAt(i))){</w:t>
+      </w:r>
+    </w:p>
+    <w:p>
+      <w:r>
+        <w:t xml:space="preserve">                if(map.get(ransomNote.charAt(i))!=0){</w:t>
+      </w:r>
+    </w:p>
+    <w:p>
+      <w:r>
+        <w:t xml:space="preserve">                    map.put(ransomNote.charAt(i),map.get(ransomNote.charAt(i))-1);</w:t>
+      </w:r>
+    </w:p>
+    <w:p>
+      <w:r>
+        <w:t xml:space="preserve">                    match=true;</w:t>
+      </w:r>
+    </w:p>
+    <w:p>
+      <w:r>
+        <w:t xml:space="preserve">                }</w:t>
+      </w:r>
+    </w:p>
+    <w:p>
+      <w:r>
+        <w:t xml:space="preserve">                else</w:t>
+      </w:r>
+    </w:p>
+    <w:p>
+      <w:r>
+        <w:t xml:space="preserve">                    match=false;</w:t>
+      </w:r>
+    </w:p>
+    <w:p>
+      <w:r>
+        <w:t xml:space="preserve">            }</w:t>
+      </w:r>
+    </w:p>
+    <w:p>
+      <w:r>
+        <w:t xml:space="preserve">            else{</w:t>
+      </w:r>
+    </w:p>
+    <w:p>
+      <w:r>
+        <w:t xml:space="preserve">                match=false;</w:t>
+      </w:r>
+    </w:p>
+    <w:p>
+      <w:r>
+        <w:t xml:space="preserve">            }</w:t>
+      </w:r>
+    </w:p>
+    <w:p>
+      <w:r>
+        <w:t xml:space="preserve">             i++;   </w:t>
+      </w:r>
+    </w:p>
+    <w:p>
+      <w:r>
+        <w:t xml:space="preserve">        }</w:t>
+      </w:r>
+    </w:p>
+    <w:p>
+      <w:r>
+        <w:t xml:space="preserve">        return match;</w:t>
+      </w:r>
+    </w:p>
+    <w:p>
+      <w:r>
+        <w:t xml:space="preserve">    }</w:t>
+      </w:r>
+    </w:p>
+    <w:p>
+      <w:r>
+        <w:t>}</w:t>
+      </w:r>
+    </w:p>
+    <w:p>
+      <w:r>
+        <w:t>Learning: To keeping a count array in form of hashmap and decrement once an element is found.</w:t>
+      </w:r>
+      <w:bookmarkStart w:id="0" w:name="_GoBack"/>
+      <w:bookmarkEnd w:id="0"/>
     </w:p>
     <w:p>
       <w:pPr>

</xml_diff>

<commit_message>
4th and 5th Day Challenge
</commit_message>
<xml_diff>
--- a/May LeetCoding Challenge.docx
+++ b/May LeetCoding Challenge.docx
@@ -397,6 +397,11 @@
     <w:p/>
     <w:p>
       <w:pPr>
+        <w:pStyle w:val="ListParagraph"/>
+        <w:numPr>
+          <w:ilvl w:val="0"/>
+          <w:numId w:val="2"/>
+        </w:numPr>
         <w:shd w:val="clear" w:color="auto" w:fill="F5F5F5"/>
         <w:spacing w:after="0" w:line="240" w:lineRule="auto"/>
         <w:rPr>
@@ -415,7 +420,7 @@
           <w:sz w:val="36"/>
           <w:szCs w:val="36"/>
         </w:rPr>
-        <w:t>  Ransom Note</w:t>
+        <w:t> Ransom Note</w:t>
       </w:r>
     </w:p>
     <w:p>
@@ -572,6 +577,374 @@
     <w:p>
       <w:r>
         <w:t>Learning: To keeping a count array in form of hashmap and decrement once an element is found.</w:t>
+      </w:r>
+    </w:p>
+    <w:p>
+      <w:pPr>
+        <w:pStyle w:val="ListParagraph"/>
+        <w:numPr>
+          <w:ilvl w:val="0"/>
+          <w:numId w:val="2"/>
+        </w:numPr>
+        <w:shd w:val="clear" w:color="auto" w:fill="F5F5F5"/>
+        <w:spacing w:after="0" w:line="240" w:lineRule="auto"/>
+        <w:rPr>
+          <w:rFonts w:ascii="Segoe UI" w:eastAsia="Times New Roman" w:hAnsi="Segoe UI" w:cs="Segoe UI"/>
+          <w:b/>
+          <w:bCs/>
+          <w:sz w:val="36"/>
+          <w:szCs w:val="36"/>
+        </w:rPr>
+      </w:pPr>
+      <w:r>
+        <w:rPr>
+          <w:rFonts w:ascii="Segoe UI" w:eastAsia="Times New Roman" w:hAnsi="Segoe UI" w:cs="Segoe UI"/>
+          <w:b/>
+          <w:bCs/>
+          <w:sz w:val="36"/>
+          <w:szCs w:val="36"/>
+        </w:rPr>
+        <w:t>Number Complement</w:t>
+      </w:r>
+    </w:p>
+    <w:p>
+      <w:pPr>
+        <w:pStyle w:val="ListParagraph"/>
+      </w:pPr>
+      <w:r>
+        <w:t>class Solution {</w:t>
+      </w:r>
+    </w:p>
+    <w:p>
+      <w:pPr>
+        <w:pStyle w:val="ListParagraph"/>
+      </w:pPr>
+      <w:r>
+        <w:t xml:space="preserve">    public int findComplement(int num) {</w:t>
+      </w:r>
+    </w:p>
+    <w:p>
+      <w:pPr>
+        <w:pStyle w:val="ListParagraph"/>
+      </w:pPr>
+      <w:r>
+        <w:t xml:space="preserve">       String a=Integer.toBinaryString(num);</w:t>
+      </w:r>
+    </w:p>
+    <w:p>
+      <w:pPr>
+        <w:pStyle w:val="ListParagraph"/>
+      </w:pPr>
+      <w:r>
+        <w:t xml:space="preserve">       char[] n=a.toCharArray();</w:t>
+      </w:r>
+    </w:p>
+    <w:p>
+      <w:pPr>
+        <w:pStyle w:val="ListParagraph"/>
+      </w:pPr>
+      <w:r>
+        <w:t xml:space="preserve">        String ans="";</w:t>
+      </w:r>
+    </w:p>
+    <w:p>
+      <w:pPr>
+        <w:pStyle w:val="ListParagraph"/>
+      </w:pPr>
+      <w:r>
+        <w:t xml:space="preserve">        for(char i:n){</w:t>
+      </w:r>
+    </w:p>
+    <w:p>
+      <w:pPr>
+        <w:pStyle w:val="ListParagraph"/>
+      </w:pPr>
+      <w:r>
+        <w:t xml:space="preserve">            if(i=='0')</w:t>
+      </w:r>
+    </w:p>
+    <w:p>
+      <w:pPr>
+        <w:pStyle w:val="ListParagraph"/>
+      </w:pPr>
+      <w:r>
+        <w:lastRenderedPageBreak/>
+        <w:t xml:space="preserve">                ans+='1';</w:t>
+      </w:r>
+    </w:p>
+    <w:p>
+      <w:pPr>
+        <w:pStyle w:val="ListParagraph"/>
+      </w:pPr>
+      <w:r>
+        <w:t xml:space="preserve">            else</w:t>
+      </w:r>
+    </w:p>
+    <w:p>
+      <w:pPr>
+        <w:pStyle w:val="ListParagraph"/>
+      </w:pPr>
+      <w:r>
+        <w:t xml:space="preserve">                ans+='0';</w:t>
+      </w:r>
+    </w:p>
+    <w:p>
+      <w:pPr>
+        <w:pStyle w:val="ListParagraph"/>
+      </w:pPr>
+      <w:r>
+        <w:t xml:space="preserve">        }</w:t>
+      </w:r>
+    </w:p>
+    <w:p>
+      <w:pPr>
+        <w:pStyle w:val="ListParagraph"/>
+      </w:pPr>
+      <w:r>
+        <w:t xml:space="preserve">        </w:t>
+      </w:r>
+    </w:p>
+    <w:p>
+      <w:pPr>
+        <w:pStyle w:val="ListParagraph"/>
+      </w:pPr>
+      <w:r>
+        <w:t xml:space="preserve">        return Integer.parseInt(ans,2);</w:t>
+      </w:r>
+    </w:p>
+    <w:p>
+      <w:pPr>
+        <w:pStyle w:val="ListParagraph"/>
+      </w:pPr>
+      <w:r>
+        <w:t xml:space="preserve">    }</w:t>
+      </w:r>
+    </w:p>
+    <w:p>
+      <w:pPr>
+        <w:pStyle w:val="ListParagraph"/>
+      </w:pPr>
+      <w:r>
+        <w:t>}</w:t>
+      </w:r>
+    </w:p>
+    <w:p>
+      <w:pPr>
+        <w:pStyle w:val="ListParagraph"/>
+      </w:pPr>
+    </w:p>
+    <w:p>
+      <w:pPr>
+        <w:pStyle w:val="ListParagraph"/>
+      </w:pPr>
+      <w:r>
+        <w:t xml:space="preserve">Learning- I need to study about bitwise operators. </w:t>
+      </w:r>
+    </w:p>
+    <w:p>
+      <w:pPr>
+        <w:pStyle w:val="ListParagraph"/>
+      </w:pPr>
+    </w:p>
+    <w:p>
+      <w:pPr>
+        <w:pStyle w:val="ListParagraph"/>
+        <w:numPr>
+          <w:ilvl w:val="0"/>
+          <w:numId w:val="2"/>
+        </w:numPr>
+        <w:shd w:val="clear" w:color="auto" w:fill="F5F5F5"/>
+        <w:spacing w:after="0" w:line="240" w:lineRule="auto"/>
+        <w:rPr>
+          <w:rFonts w:ascii="Segoe UI" w:eastAsia="Times New Roman" w:hAnsi="Segoe UI" w:cs="Segoe UI"/>
+          <w:b/>
+          <w:bCs/>
+          <w:sz w:val="36"/>
+          <w:szCs w:val="36"/>
+        </w:rPr>
+      </w:pPr>
+      <w:r>
+        <w:rPr>
+          <w:rFonts w:ascii="Segoe UI" w:eastAsia="Times New Roman" w:hAnsi="Segoe UI" w:cs="Segoe UI"/>
+          <w:b/>
+          <w:bCs/>
+          <w:sz w:val="36"/>
+          <w:szCs w:val="36"/>
+        </w:rPr>
+        <w:t>First Unique Character in a String</w:t>
+      </w:r>
+    </w:p>
+    <w:p>
+      <w:pPr>
+        <w:pStyle w:val="ListParagraph"/>
+      </w:pPr>
+      <w:r>
+        <w:t>class Solution {</w:t>
+      </w:r>
+    </w:p>
+    <w:p>
+      <w:pPr>
+        <w:pStyle w:val="ListParagraph"/>
+      </w:pPr>
+      <w:r>
+        <w:t xml:space="preserve">    public int firstUniqChar(String s) {</w:t>
+      </w:r>
+    </w:p>
+    <w:p>
+      <w:pPr>
+        <w:pStyle w:val="ListParagraph"/>
+      </w:pPr>
+      <w:r>
+        <w:t xml:space="preserve">        char[] a=s.toCharArray();</w:t>
+      </w:r>
+    </w:p>
+    <w:p>
+      <w:pPr>
+        <w:pStyle w:val="ListParagraph"/>
+      </w:pPr>
+      <w:r>
+        <w:t xml:space="preserve">        HashMap&lt;Character,Integer&gt; map=new HashMap&lt;Character,Integer&gt;();</w:t>
+      </w:r>
+    </w:p>
+    <w:p>
+      <w:pPr>
+        <w:pStyle w:val="ListParagraph"/>
+      </w:pPr>
+      <w:r>
+        <w:t xml:space="preserve">        for(char i:a){</w:t>
+      </w:r>
+    </w:p>
+    <w:p>
+      <w:pPr>
+        <w:pStyle w:val="ListParagraph"/>
+      </w:pPr>
+      <w:r>
+        <w:t xml:space="preserve">            if(map.containsKey(i))</w:t>
+      </w:r>
+    </w:p>
+    <w:p>
+      <w:pPr>
+        <w:pStyle w:val="ListParagraph"/>
+      </w:pPr>
+      <w:r>
+        <w:t xml:space="preserve">                map.put(i,map.get(i)+1);</w:t>
+      </w:r>
+    </w:p>
+    <w:p>
+      <w:pPr>
+        <w:pStyle w:val="ListParagraph"/>
+      </w:pPr>
+      <w:r>
+        <w:t xml:space="preserve">            else</w:t>
+      </w:r>
+    </w:p>
+    <w:p>
+      <w:pPr>
+        <w:pStyle w:val="ListParagraph"/>
+      </w:pPr>
+      <w:r>
+        <w:t xml:space="preserve">                map.put(i,1);</w:t>
+      </w:r>
+    </w:p>
+    <w:p>
+      <w:pPr>
+        <w:pStyle w:val="ListParagraph"/>
+      </w:pPr>
+      <w:r>
+        <w:t xml:space="preserve">        }</w:t>
+      </w:r>
+    </w:p>
+    <w:p>
+      <w:pPr>
+        <w:pStyle w:val="ListParagraph"/>
+      </w:pPr>
+      <w:r>
+        <w:t xml:space="preserve">        int i=0;</w:t>
+      </w:r>
+    </w:p>
+    <w:p>
+      <w:pPr>
+        <w:pStyle w:val="ListParagraph"/>
+      </w:pPr>
+      <w:r>
+        <w:t xml:space="preserve">        for(i=0;i&lt;a.length;i++){</w:t>
+      </w:r>
+    </w:p>
+    <w:p>
+      <w:pPr>
+        <w:pStyle w:val="ListParagraph"/>
+      </w:pPr>
+      <w:r>
+        <w:t xml:space="preserve">            System.out.println(map.get(a[i]));</w:t>
+      </w:r>
+    </w:p>
+    <w:p>
+      <w:pPr>
+        <w:pStyle w:val="ListParagraph"/>
+      </w:pPr>
+      <w:r>
+        <w:t xml:space="preserve">            if(map.get(a[i])==1){</w:t>
+      </w:r>
+    </w:p>
+    <w:p>
+      <w:pPr>
+        <w:pStyle w:val="ListParagraph"/>
+      </w:pPr>
+      <w:r>
+        <w:t xml:space="preserve">                return i;</w:t>
+      </w:r>
+    </w:p>
+    <w:p>
+      <w:pPr>
+        <w:pStyle w:val="ListParagraph"/>
+      </w:pPr>
+      <w:r>
+        <w:t xml:space="preserve">            }</w:t>
+      </w:r>
+    </w:p>
+    <w:p>
+      <w:pPr>
+        <w:pStyle w:val="ListParagraph"/>
+      </w:pPr>
+      <w:r>
+        <w:t xml:space="preserve">        }</w:t>
+      </w:r>
+    </w:p>
+    <w:p>
+      <w:pPr>
+        <w:pStyle w:val="ListParagraph"/>
+      </w:pPr>
+      <w:r>
+        <w:t xml:space="preserve">        return -1;</w:t>
+      </w:r>
+    </w:p>
+    <w:p>
+      <w:pPr>
+        <w:pStyle w:val="ListParagraph"/>
+      </w:pPr>
+      <w:r>
+        <w:t xml:space="preserve">    }</w:t>
+      </w:r>
+    </w:p>
+    <w:p>
+      <w:pPr>
+        <w:pStyle w:val="ListParagraph"/>
+      </w:pPr>
+      <w:r>
+        <w:t>}</w:t>
+      </w:r>
+    </w:p>
+    <w:p>
+      <w:pPr>
+        <w:pStyle w:val="ListParagraph"/>
+      </w:pPr>
+    </w:p>
+    <w:p>
+      <w:pPr>
+        <w:pStyle w:val="ListParagraph"/>
+      </w:pPr>
+      <w:r>
+        <w:t>Learning- Keeping a Hashmap for counter and iterating character array for first value in hash map with 1.</w:t>
       </w:r>
       <w:bookmarkStart w:id="0" w:name="_GoBack"/>
       <w:bookmarkEnd w:id="0"/>

</xml_diff>